<commit_message>
Basics of React Completed
</commit_message>
<xml_diff>
--- a/Basics of React/Notes/week2_1.docx
+++ b/Basics of React/Notes/week2_1.docx
@@ -1681,6 +1681,28 @@
       <w:pPr>
         <w:spacing w:after="0" w:line="240" w:lineRule="auto"/>
         <w:rPr>
+          <w:rFonts w:ascii="Source Sans Pro" w:eastAsia="Times New Roman" w:hAnsi="Source Sans Pro" w:cs="Arial"/>
+          <w:color w:val="1F1F1F"/>
+          <w:sz w:val="52"/>
+          <w:szCs w:val="52"/>
+          <w:lang w:eastAsia="en-IN" w:bidi="ar-SA"/>
+        </w:rPr>
+      </w:pPr>
+      <w:r>
+        <w:rPr>
+          <w:rFonts w:ascii="Source Sans Pro" w:eastAsia="Times New Roman" w:hAnsi="Source Sans Pro" w:cs="Arial"/>
+          <w:color w:val="1F1F1F"/>
+          <w:sz w:val="52"/>
+          <w:szCs w:val="52"/>
+          <w:lang w:eastAsia="en-IN" w:bidi="ar-SA"/>
+        </w:rPr>
+        <w:t>update the state of other components.</w:t>
+      </w:r>
+    </w:p>
+    <w:p>
+      <w:pPr>
+        <w:spacing w:after="0" w:line="240" w:lineRule="auto"/>
+        <w:rPr>
           <w:rFonts w:ascii="Arial" w:eastAsia="Times New Roman" w:hAnsi="Arial" w:cs="Arial"/>
           <w:color w:val="333333"/>
           <w:sz w:val="52"/>
@@ -1690,13 +1712,54 @@
       </w:pPr>
       <w:r>
         <w:rPr>
-          <w:rFonts w:ascii="Source Sans Pro" w:eastAsia="Times New Roman" w:hAnsi="Source Sans Pro" w:cs="Arial"/>
-          <w:color w:val="1F1F1F"/>
-          <w:sz w:val="52"/>
-          <w:szCs w:val="52"/>
-          <w:lang w:eastAsia="en-IN" w:bidi="ar-SA"/>
-        </w:rPr>
-        <w:t>update the state of other components.</w:t>
+          <w:rFonts w:ascii="Arial" w:eastAsia="Times New Roman" w:hAnsi="Arial" w:cs="Arial"/>
+          <w:noProof/>
+          <w:color w:val="333333"/>
+          <w:sz w:val="52"/>
+          <w:szCs w:val="52"/>
+          <w:lang w:eastAsia="en-IN" w:bidi="ar-SA"/>
+        </w:rPr>
+        <w:drawing>
+          <wp:inline distT="0" distB="0" distL="0" distR="0" wp14:anchorId="5D5AD7D5" wp14:editId="67878049">
+            <wp:extent cx="18288000" cy="10287000"/>
+            <wp:effectExtent l="0" t="0" r="0" b="0"/>
+            <wp:docPr id="1" name="Picture 1"/>
+            <wp:cNvGraphicFramePr>
+              <a:graphicFrameLocks xmlns:a="http://schemas.openxmlformats.org/drawingml/2006/main" noChangeAspect="1"/>
+            </wp:cNvGraphicFramePr>
+            <a:graphic xmlns:a="http://schemas.openxmlformats.org/drawingml/2006/main">
+              <a:graphicData uri="http://schemas.openxmlformats.org/drawingml/2006/picture">
+                <pic:pic xmlns:pic="http://schemas.openxmlformats.org/drawingml/2006/picture">
+                  <pic:nvPicPr>
+                    <pic:cNvPr id="1" name="Picture 1"/>
+                    <pic:cNvPicPr/>
+                  </pic:nvPicPr>
+                  <pic:blipFill>
+                    <a:blip r:embed="rId5">
+                      <a:extLst>
+                        <a:ext uri="{28A0092B-C50C-407E-A947-70E740481C1C}">
+                          <a14:useLocalDpi xmlns:a14="http://schemas.microsoft.com/office/drawing/2010/main" val="0"/>
+                        </a:ext>
+                      </a:extLst>
+                    </a:blip>
+                    <a:stretch>
+                      <a:fillRect/>
+                    </a:stretch>
+                  </pic:blipFill>
+                  <pic:spPr>
+                    <a:xfrm>
+                      <a:off x="0" y="0"/>
+                      <a:ext cx="18288000" cy="10287000"/>
+                    </a:xfrm>
+                    <a:prstGeom prst="rect">
+                      <a:avLst/>
+                    </a:prstGeom>
+                  </pic:spPr>
+                </pic:pic>
+              </a:graphicData>
+            </a:graphic>
+          </wp:inline>
+        </w:drawing>
       </w:r>
     </w:p>
     <w:p>

</xml_diff>